<commit_message>
Task 1 - "Tagging, Taxonomy & Metadata Governance"
</commit_message>
<xml_diff>
--- a/DAM/AAEMDAM-3736_DAM_Training_and_Usage_Guide_for_Admins_Agenda_JIRA.docx
+++ b/DAM/AAEMDAM-3736_DAM_Training_and_Usage_Guide_for_Admins_Agenda_JIRA.docx
@@ -42,17 +42,27 @@
                 <w:rFonts w:eastAsia="Times New Roman"/>
               </w:rPr>
             </w:pPr>
-            <w:hyperlink r:id="rId5" w:history="1">
-              <w:r>
-                <w:rPr>
-                  <w:rStyle w:val="Hyperlink"/>
-                  <w:rFonts w:eastAsia="Times New Roman"/>
-                  <w:b/>
-                  <w:bCs/>
-                </w:rPr>
-                <w:t xml:space="preserve">AEM Enablement </w:t>
-              </w:r>
-            </w:hyperlink>
+            <w:r>
+              <w:fldChar w:fldCharType="begin"/>
+            </w:r>
+            <w:r>
+              <w:instrText>HYPERLINK "https://shrss.atlassian.net/browse/AAEMDAM-3861"</w:instrText>
+            </w:r>
+            <w:r>
+              <w:fldChar w:fldCharType="separate"/>
+            </w:r>
+            <w:r>
+              <w:rPr>
+                <w:rStyle w:val="Hyperlink"/>
+                <w:rFonts w:eastAsia="Times New Roman"/>
+                <w:b/>
+                <w:bCs/>
+              </w:rPr>
+              <w:t xml:space="preserve">AEM Enablement </w:t>
+            </w:r>
+            <w:r>
+              <w:fldChar w:fldCharType="end"/>
+            </w:r>
             <w:r>
               <w:rPr>
                 <w:rFonts w:eastAsia="Times New Roman"/>
@@ -61,7 +71,7 @@
               </w:rPr>
               <w:t>(</w:t>
             </w:r>
-            <w:hyperlink r:id="rId6" w:history="1">
+            <w:hyperlink r:id="rId5" w:history="1">
               <w:r>
                 <w:rPr>
                   <w:rStyle w:val="Hyperlink"/>
@@ -135,7 +145,7 @@
                           </pic:cNvPicPr>
                         </pic:nvPicPr>
                         <pic:blipFill>
-                          <a:blip r:link="rId7">
+                          <a:blip r:link="rId6">
                             <a:extLst>
                               <a:ext uri="{28A0092B-C50C-407E-A947-70E740481C1C}">
                                 <a14:useLocalDpi xmlns:a14="http://schemas.microsoft.com/office/drawing/2010/main" val="0"/>
@@ -178,7 +188,7 @@
               </w:rPr>
               <w:t>[AAEMDAM-3736] </w:t>
             </w:r>
-            <w:hyperlink r:id="rId8" w:history="1">
+            <w:hyperlink r:id="rId7" w:history="1">
               <w:r>
                 <w:rPr>
                   <w:rStyle w:val="Hyperlink"/>
@@ -201,7 +211,29 @@
                 <w:sz w:val="16"/>
                 <w:szCs w:val="16"/>
               </w:rPr>
-              <w:t xml:space="preserve">Created: Nov/26/25  Updated: Dec/10/25 </w:t>
+              <w:t>Created: Nov/26/</w:t>
+            </w:r>
+            <w:proofErr w:type="gramStart"/>
+            <w:r>
+              <w:rPr>
+                <w:rFonts w:eastAsia="Times New Roman"/>
+                <w:b w:val="0"/>
+                <w:bCs w:val="0"/>
+                <w:sz w:val="16"/>
+                <w:szCs w:val="16"/>
+              </w:rPr>
+              <w:t>25  Updated</w:t>
+            </w:r>
+            <w:proofErr w:type="gramEnd"/>
+            <w:r>
+              <w:rPr>
+                <w:rFonts w:eastAsia="Times New Roman"/>
+                <w:b w:val="0"/>
+                <w:bCs w:val="0"/>
+                <w:sz w:val="16"/>
+                <w:szCs w:val="16"/>
+              </w:rPr>
+              <w:t xml:space="preserve">: Dec/10/25 </w:t>
             </w:r>
           </w:p>
         </w:tc>
@@ -333,7 +365,7 @@
                 <w:rFonts w:eastAsia="Times New Roman"/>
               </w:rPr>
             </w:pPr>
-            <w:hyperlink r:id="rId9" w:history="1">
+            <w:hyperlink r:id="rId8" w:history="1">
               <w:r>
                 <w:rPr>
                   <w:rStyle w:val="Hyperlink"/>
@@ -404,7 +436,7 @@
                 <w:rFonts w:eastAsia="Times New Roman"/>
               </w:rPr>
             </w:pPr>
-            <w:hyperlink r:id="rId10" w:tooltip="PMO" w:history="1">
+            <w:hyperlink r:id="rId9" w:tooltip="PMO" w:history="1">
               <w:r>
                 <w:rPr>
                   <w:rStyle w:val="Hyperlink"/>
@@ -481,7 +513,7 @@
                 <w:rFonts w:eastAsia="Times New Roman"/>
               </w:rPr>
             </w:pPr>
-            <w:hyperlink r:id="rId11" w:tooltip="R1.0 (Brand)" w:history="1">
+            <w:hyperlink r:id="rId10" w:tooltip="R1.0 (Brand)" w:history="1">
               <w:r>
                 <w:rPr>
                   <w:rStyle w:val="Hyperlink"/>
@@ -496,7 +528,7 @@
               </w:rPr>
               <w:t xml:space="preserve">, </w:t>
             </w:r>
-            <w:hyperlink r:id="rId12" w:tooltip="R7.0 (Reverb)" w:history="1">
+            <w:hyperlink r:id="rId11" w:tooltip="R7.0 (Reverb)" w:history="1">
               <w:r>
                 <w:rPr>
                   <w:rStyle w:val="Hyperlink"/>
@@ -573,7 +605,7 @@
                 <w:rFonts w:eastAsia="Times New Roman"/>
               </w:rPr>
             </w:pPr>
-            <w:hyperlink r:id="rId13" w:tooltip="R2.0 (Cafes)" w:history="1">
+            <w:hyperlink r:id="rId12" w:tooltip="R2.0 (Cafes)" w:history="1">
               <w:r>
                 <w:rPr>
                   <w:rStyle w:val="Hyperlink"/>
@@ -588,7 +620,7 @@
               </w:rPr>
               <w:t xml:space="preserve">, </w:t>
             </w:r>
-            <w:hyperlink r:id="rId14" w:tooltip="R3.0 (Hotels)" w:history="1">
+            <w:hyperlink r:id="rId13" w:tooltip="R3.0 (Hotels)" w:history="1">
               <w:r>
                 <w:rPr>
                   <w:rStyle w:val="Hyperlink"/>
@@ -603,7 +635,7 @@
               </w:rPr>
               <w:t xml:space="preserve">, </w:t>
             </w:r>
-            <w:hyperlink r:id="rId15" w:tooltip="R4.0 (Entertainment)" w:history="1">
+            <w:hyperlink r:id="rId14" w:tooltip="R4.0 (Entertainment)" w:history="1">
               <w:r>
                 <w:rPr>
                   <w:rStyle w:val="Hyperlink"/>
@@ -618,7 +650,7 @@
               </w:rPr>
               <w:t xml:space="preserve">, </w:t>
             </w:r>
-            <w:hyperlink r:id="rId16" w:tooltip="R5.0 (Casinos)" w:history="1">
+            <w:hyperlink r:id="rId15" w:tooltip="R5.0 (Casinos)" w:history="1">
               <w:r>
                 <w:rPr>
                   <w:rStyle w:val="Hyperlink"/>
@@ -633,7 +665,7 @@
               </w:rPr>
               <w:t xml:space="preserve">, </w:t>
             </w:r>
-            <w:hyperlink r:id="rId17" w:tooltip="R6.0 (Careers)" w:history="1">
+            <w:hyperlink r:id="rId16" w:tooltip="R6.0 (Careers)" w:history="1">
               <w:r>
                 <w:rPr>
                   <w:rStyle w:val="Hyperlink"/>
@@ -648,7 +680,7 @@
               </w:rPr>
               <w:t xml:space="preserve">, </w:t>
             </w:r>
-            <w:hyperlink r:id="rId18" w:tooltip="R1.1 (Brand)" w:history="1">
+            <w:hyperlink r:id="rId17" w:tooltip="R1.1 (Brand)" w:history="1">
               <w:r>
                 <w:rPr>
                   <w:rStyle w:val="Hyperlink"/>
@@ -663,7 +695,7 @@
               </w:rPr>
               <w:t xml:space="preserve">, </w:t>
             </w:r>
-            <w:hyperlink r:id="rId19" w:tooltip="R7.1 (Reverb)" w:history="1">
+            <w:hyperlink r:id="rId18" w:tooltip="R7.1 (Reverb)" w:history="1">
               <w:r>
                 <w:rPr>
                   <w:rStyle w:val="Hyperlink"/>
@@ -740,7 +772,7 @@
                 <w:rFonts w:eastAsia="Times New Roman"/>
               </w:rPr>
             </w:pPr>
-            <w:hyperlink r:id="rId20" w:history="1">
+            <w:hyperlink r:id="rId19" w:history="1">
               <w:r>
                 <w:rPr>
                   <w:rStyle w:val="Hyperlink"/>
@@ -988,7 +1020,7 @@
                 <w:rFonts w:eastAsia="Times New Roman"/>
               </w:rPr>
             </w:pPr>
-            <w:hyperlink r:id="rId21" w:history="1">
+            <w:hyperlink r:id="rId20" w:history="1">
               <w:r>
                 <w:rPr>
                   <w:rStyle w:val="Hyperlink"/>
@@ -1064,7 +1096,7 @@
                 <w:rFonts w:eastAsia="Times New Roman"/>
               </w:rPr>
             </w:pPr>
-            <w:hyperlink r:id="rId22" w:history="1">
+            <w:hyperlink r:id="rId21" w:history="1">
               <w:r>
                 <w:rPr>
                   <w:rStyle w:val="Hyperlink"/>
@@ -1591,7 +1623,7 @@
                 <w:rFonts w:eastAsia="Times New Roman"/>
               </w:rPr>
             </w:pPr>
-            <w:hyperlink r:id="rId23" w:history="1">
+            <w:hyperlink r:id="rId22" w:history="1">
               <w:r>
                 <w:rPr>
                   <w:rStyle w:val="Hyperlink"/>
@@ -1976,7 +2008,21 @@
         <w:rPr>
           <w:rFonts w:eastAsia="Times New Roman"/>
         </w:rPr>
-        <w:t xml:space="preserve">Generated at Tue Feb 17 11:29:45 UTC 2026 by Andy Lambert using Jira 1001.0.0-SNAPSHOT#100290-rev:6ed90ddc905899b2a2ef943c1f5c609e9ee786ab. </w:t>
+        <w:t xml:space="preserve">Generated </w:t>
+      </w:r>
+      <w:proofErr w:type="gramStart"/>
+      <w:r>
+        <w:rPr>
+          <w:rFonts w:eastAsia="Times New Roman"/>
+        </w:rPr>
+        <w:t>at</w:t>
+      </w:r>
+      <w:proofErr w:type="gramEnd"/>
+      <w:r>
+        <w:rPr>
+          <w:rFonts w:eastAsia="Times New Roman"/>
+        </w:rPr>
+        <w:t xml:space="preserve"> Tue Feb 17 11:29:45 UTC 2026 by Andy Lambert using Jira 1001.0.0-SNAPSHOT#100290-rev:6ed90ddc905899b2a2ef943c1f5c609e9ee786ab. </w:t>
       </w:r>
     </w:p>
     <w:sectPr>

</xml_diff>